<commit_message>
Subo semana 5 👩‍💻
</commit_message>
<xml_diff>
--- a/Semana 5/ADOr006_V7_SEMANA 5_JULIANA CASTILLO ARAUJO.docx
+++ b/Semana 5/ADOr006_V7_SEMANA 5_JULIANA CASTILLO ARAUJO.docx
@@ -73,15 +73,39 @@
           <w:sz w:val="22"/>
           <w:szCs w:val="22"/>
         </w:rPr>
-        <w:t>[AAAA-MM-DD</w:t>
-      </w:r>
-      <w:r>
-        <w:rPr>
-          <w:rFonts w:ascii="Arial" w:hAnsi="Arial" w:cs="Arial"/>
-          <w:sz w:val="22"/>
-          <w:szCs w:val="22"/>
-        </w:rPr>
-        <w:t xml:space="preserve"> </w:t>
+        <w:t>2024</w:t>
+      </w:r>
+      <w:r>
+        <w:rPr>
+          <w:rFonts w:ascii="Arial" w:hAnsi="Arial" w:cs="Arial"/>
+          <w:sz w:val="22"/>
+          <w:szCs w:val="22"/>
+        </w:rPr>
+        <w:t>-</w:t>
+      </w:r>
+      <w:r>
+        <w:rPr>
+          <w:rFonts w:ascii="Arial" w:hAnsi="Arial" w:cs="Arial"/>
+          <w:sz w:val="22"/>
+          <w:szCs w:val="22"/>
+        </w:rPr>
+        <w:t>03</w:t>
+      </w:r>
+      <w:r>
+        <w:rPr>
+          <w:rFonts w:ascii="Arial" w:hAnsi="Arial" w:cs="Arial"/>
+          <w:sz w:val="22"/>
+          <w:szCs w:val="22"/>
+        </w:rPr>
+        <w:t>-</w:t>
+      </w:r>
+      <w:r>
+        <w:rPr>
+          <w:rFonts w:ascii="Arial" w:hAnsi="Arial" w:cs="Arial"/>
+          <w:sz w:val="22"/>
+          <w:szCs w:val="22"/>
+        </w:rPr>
+        <w:t>25</w:t>
       </w:r>
     </w:p>
     <w:p>
@@ -255,15 +279,15 @@
           <w:sz w:val="22"/>
           <w:szCs w:val="22"/>
         </w:rPr>
-        <w:t xml:space="preserve"> transcurridas en el tiempo </w:t>
-      </w:r>
-      <w:r>
-        <w:rPr>
-          <w:rFonts w:ascii="Arial" w:hAnsi="Arial" w:cs="Arial"/>
-          <w:sz w:val="22"/>
-          <w:szCs w:val="22"/>
-        </w:rPr>
-        <w:t xml:space="preserve">[AAAA-MM-DD]  </w:t>
+        <w:t xml:space="preserve"> transcurridas en el tiempo</w:t>
+      </w:r>
+      <w:r>
+        <w:rPr>
+          <w:rFonts w:ascii="Arial" w:hAnsi="Arial" w:cs="Arial"/>
+          <w:sz w:val="22"/>
+          <w:szCs w:val="22"/>
+        </w:rPr>
+        <w:t xml:space="preserve"> 2024-03-25 </w:t>
       </w:r>
       <w:r>
         <w:rPr>
@@ -279,7 +303,7 @@
           <w:sz w:val="22"/>
           <w:szCs w:val="22"/>
         </w:rPr>
-        <w:t>[AAAA-MM-DD</w:t>
+        <w:t>2024-03-29</w:t>
       </w:r>
     </w:p>
     <w:p>
@@ -317,15 +341,15 @@
           <w:sz w:val="22"/>
           <w:szCs w:val="22"/>
         </w:rPr>
-        <w:t xml:space="preserve">Dia </w:t>
-      </w:r>
-      <w:r>
-        <w:rPr>
-          <w:rFonts w:ascii="Arial" w:hAnsi="Arial" w:cs="Arial"/>
-          <w:sz w:val="22"/>
-          <w:szCs w:val="22"/>
-        </w:rPr>
-        <w:t>[AAAA-MM-DD</w:t>
+        <w:t>Dia</w:t>
+      </w:r>
+      <w:r>
+        <w:rPr>
+          <w:rFonts w:ascii="Arial" w:hAnsi="Arial" w:cs="Arial"/>
+          <w:sz w:val="22"/>
+          <w:szCs w:val="22"/>
+        </w:rPr>
+        <w:t xml:space="preserve"> 2024-03-24</w:t>
       </w:r>
     </w:p>
     <w:p>
@@ -345,6 +369,22 @@
         </w:rPr>
         <w:t xml:space="preserve">Asignación: </w:t>
       </w:r>
+      <w:r>
+        <w:rPr>
+          <w:rFonts w:ascii="Arial" w:hAnsi="Arial" w:cs="Arial"/>
+          <w:sz w:val="22"/>
+          <w:szCs w:val="22"/>
+        </w:rPr>
+        <w:t xml:space="preserve">Logo del proyecto </w:t>
+      </w:r>
+      <w:r>
+        <w:rPr>
+          <w:rFonts w:ascii="Arial" w:hAnsi="Arial" w:cs="Arial"/>
+          <w:sz w:val="22"/>
+          <w:szCs w:val="22"/>
+        </w:rPr>
+        <w:t>ROBÓTICA EDUCATIVA UNA EXPERIENCIA DE GESTIÓN DEL CONOCOMIENTO EN MATEMÁTICAS</w:t>
+      </w:r>
     </w:p>
     <w:p>
       <w:pPr>
@@ -363,6 +403,14 @@
         </w:rPr>
         <w:t xml:space="preserve">Horas realizadas: </w:t>
       </w:r>
+      <w:r>
+        <w:rPr>
+          <w:rFonts w:ascii="Arial" w:hAnsi="Arial" w:cs="Arial"/>
+          <w:sz w:val="22"/>
+          <w:szCs w:val="22"/>
+        </w:rPr>
+        <w:t>5</w:t>
+      </w:r>
     </w:p>
     <w:p>
       <w:pPr>
@@ -376,6 +424,556 @@
     </w:p>
     <w:p>
       <w:pPr>
+        <w:jc w:val="both"/>
+        <w:rPr>
+          <w:rFonts w:ascii="Arial" w:hAnsi="Arial" w:cs="Arial"/>
+          <w:sz w:val="22"/>
+          <w:szCs w:val="22"/>
+        </w:rPr>
+      </w:pPr>
+      <w:r>
+        <w:rPr>
+          <w:rFonts w:ascii="Arial" w:hAnsi="Arial" w:cs="Arial"/>
+          <w:sz w:val="22"/>
+          <w:szCs w:val="22"/>
+        </w:rPr>
+        <w:t xml:space="preserve">En una reunión con la docente </w:t>
+      </w:r>
+      <w:r>
+        <w:rPr>
+          <w:rFonts w:ascii="Arial" w:hAnsi="Arial" w:cs="Arial"/>
+          <w:sz w:val="22"/>
+          <w:szCs w:val="22"/>
+        </w:rPr>
+        <w:t>se comparte el logotipo del proyecto con el objetivo de ser implementado en las certificaciones que serán emitidas a lo largo del año</w:t>
+      </w:r>
+    </w:p>
+    <w:p>
+      <w:pPr>
+        <w:jc w:val="center"/>
+        <w:rPr>
+          <w:rFonts w:ascii="Arial" w:hAnsi="Arial" w:cs="Arial"/>
+          <w:sz w:val="22"/>
+          <w:szCs w:val="22"/>
+        </w:rPr>
+      </w:pPr>
+      <w:r>
+        <w:rPr>
+          <w:rFonts w:ascii="Arial" w:hAnsi="Arial" w:cs="Arial"/>
+          <w:sz w:val="22"/>
+          <w:szCs w:val="22"/>
+        </w:rPr>
+        <w:drawing>
+          <wp:inline distT="0" distB="0" distL="0" distR="0" wp14:anchorId="4D860729" wp14:editId="79A8C671">
+            <wp:extent cx="3333130" cy="3121964"/>
+            <wp:effectExtent l="0" t="0" r="0" b="2540"/>
+            <wp:docPr id="1700799108" name="Imagen 1"/>
+            <wp:cNvGraphicFramePr>
+              <a:graphicFrameLocks xmlns:a="http://schemas.openxmlformats.org/drawingml/2006/main" noChangeAspect="1"/>
+            </wp:cNvGraphicFramePr>
+            <a:graphic xmlns:a="http://schemas.openxmlformats.org/drawingml/2006/main">
+              <a:graphicData uri="http://schemas.openxmlformats.org/drawingml/2006/picture">
+                <pic:pic xmlns:pic="http://schemas.openxmlformats.org/drawingml/2006/picture">
+                  <pic:nvPicPr>
+                    <pic:cNvPr id="1700799108" name=""/>
+                    <pic:cNvPicPr/>
+                  </pic:nvPicPr>
+                  <pic:blipFill>
+                    <a:blip r:embed="rId11"/>
+                    <a:stretch>
+                      <a:fillRect/>
+                    </a:stretch>
+                  </pic:blipFill>
+                  <pic:spPr>
+                    <a:xfrm>
+                      <a:off x="0" y="0"/>
+                      <a:ext cx="3340465" cy="3128835"/>
+                    </a:xfrm>
+                    <a:prstGeom prst="rect">
+                      <a:avLst/>
+                    </a:prstGeom>
+                  </pic:spPr>
+                </pic:pic>
+              </a:graphicData>
+            </a:graphic>
+          </wp:inline>
+        </w:drawing>
+      </w:r>
+    </w:p>
+    <w:p>
+      <w:pPr>
+        <w:jc w:val="center"/>
+        <w:rPr>
+          <w:rFonts w:ascii="Arial" w:hAnsi="Arial" w:cs="Arial"/>
+          <w:sz w:val="22"/>
+          <w:szCs w:val="22"/>
+        </w:rPr>
+      </w:pPr>
+    </w:p>
+    <w:p>
+      <w:pPr>
+        <w:jc w:val="both"/>
+        <w:rPr>
+          <w:rFonts w:ascii="Arial" w:hAnsi="Arial" w:cs="Arial"/>
+          <w:sz w:val="22"/>
+          <w:szCs w:val="22"/>
+        </w:rPr>
+      </w:pPr>
+      <w:r>
+        <w:rPr>
+          <w:rFonts w:ascii="Arial" w:hAnsi="Arial" w:cs="Arial"/>
+          <w:sz w:val="22"/>
+          <w:szCs w:val="22"/>
+        </w:rPr>
+        <w:lastRenderedPageBreak/>
+        <w:t>Dia 2024-03-2</w:t>
+      </w:r>
+      <w:r>
+        <w:rPr>
+          <w:rFonts w:ascii="Arial" w:hAnsi="Arial" w:cs="Arial"/>
+          <w:sz w:val="22"/>
+          <w:szCs w:val="22"/>
+        </w:rPr>
+        <w:t>5</w:t>
+      </w:r>
+    </w:p>
+    <w:p>
+      <w:pPr>
+        <w:jc w:val="both"/>
+        <w:rPr>
+          <w:rFonts w:ascii="Arial" w:hAnsi="Arial" w:cs="Arial"/>
+          <w:sz w:val="22"/>
+          <w:szCs w:val="22"/>
+        </w:rPr>
+      </w:pPr>
+      <w:r>
+        <w:rPr>
+          <w:rFonts w:ascii="Arial" w:hAnsi="Arial" w:cs="Arial"/>
+          <w:sz w:val="22"/>
+          <w:szCs w:val="22"/>
+        </w:rPr>
+        <w:t xml:space="preserve">Asignación: </w:t>
+      </w:r>
+      <w:r>
+        <w:rPr>
+          <w:rFonts w:ascii="Arial" w:hAnsi="Arial" w:cs="Arial"/>
+          <w:sz w:val="22"/>
+          <w:szCs w:val="22"/>
+        </w:rPr>
+        <w:t xml:space="preserve">Implementación del </w:t>
+      </w:r>
+      <w:r>
+        <w:rPr>
+          <w:rFonts w:ascii="Arial" w:hAnsi="Arial" w:cs="Arial"/>
+          <w:sz w:val="22"/>
+          <w:szCs w:val="22"/>
+        </w:rPr>
+        <w:t xml:space="preserve">Logo del proyecto </w:t>
+      </w:r>
+      <w:r>
+        <w:rPr>
+          <w:rFonts w:ascii="Arial" w:hAnsi="Arial" w:cs="Arial"/>
+          <w:sz w:val="22"/>
+          <w:szCs w:val="22"/>
+        </w:rPr>
+        <w:t>ROBÓTICA EDUCATIVA UNA EXPERIENCIA DE GESTIÓN DEL CONOCOMIENTO EN MATEMÁTICAS</w:t>
+      </w:r>
+      <w:r>
+        <w:rPr>
+          <w:rFonts w:ascii="Arial" w:hAnsi="Arial" w:cs="Arial"/>
+          <w:sz w:val="22"/>
+          <w:szCs w:val="22"/>
+        </w:rPr>
+        <w:t xml:space="preserve"> en las certificaciones </w:t>
+      </w:r>
+    </w:p>
+    <w:p>
+      <w:pPr>
+        <w:jc w:val="both"/>
+        <w:rPr>
+          <w:rFonts w:ascii="Arial" w:hAnsi="Arial" w:cs="Arial"/>
+          <w:sz w:val="22"/>
+          <w:szCs w:val="22"/>
+        </w:rPr>
+      </w:pPr>
+      <w:r>
+        <w:rPr>
+          <w:rFonts w:ascii="Arial" w:hAnsi="Arial" w:cs="Arial"/>
+          <w:sz w:val="22"/>
+          <w:szCs w:val="22"/>
+        </w:rPr>
+        <w:t>Horas realizadas: 5</w:t>
+      </w:r>
+    </w:p>
+    <w:p>
+      <w:pPr>
+        <w:jc w:val="both"/>
+        <w:rPr>
+          <w:rFonts w:ascii="Arial" w:hAnsi="Arial" w:cs="Arial"/>
+          <w:sz w:val="22"/>
+          <w:szCs w:val="22"/>
+        </w:rPr>
+      </w:pPr>
+    </w:p>
+    <w:p>
+      <w:pPr>
+        <w:jc w:val="both"/>
+        <w:rPr>
+          <w:rFonts w:ascii="Arial" w:hAnsi="Arial" w:cs="Arial"/>
+          <w:sz w:val="22"/>
+          <w:szCs w:val="22"/>
+        </w:rPr>
+      </w:pPr>
+      <w:r>
+        <w:rPr>
+          <w:rFonts w:ascii="Arial" w:hAnsi="Arial" w:cs="Arial"/>
+          <w:sz w:val="22"/>
+          <w:szCs w:val="22"/>
+        </w:rPr>
+        <w:t>Se implementa el logotipo en los certificados que serán emitidos de manera automática por cada asistente</w:t>
+      </w:r>
+    </w:p>
+    <w:p>
+      <w:pPr>
+        <w:jc w:val="both"/>
+        <w:rPr>
+          <w:rFonts w:ascii="Arial" w:hAnsi="Arial" w:cs="Arial"/>
+          <w:sz w:val="22"/>
+          <w:szCs w:val="22"/>
+        </w:rPr>
+      </w:pPr>
+      <w:r>
+        <w:rPr>
+          <w:rFonts w:ascii="Arial" w:hAnsi="Arial" w:cs="Arial"/>
+          <w:noProof/>
+          <w:sz w:val="22"/>
+          <w:szCs w:val="22"/>
+        </w:rPr>
+        <w:drawing>
+          <wp:inline distT="0" distB="0" distL="0" distR="0" wp14:anchorId="2F1AC1C2" wp14:editId="4C16D4B1">
+            <wp:extent cx="5252085" cy="3502660"/>
+            <wp:effectExtent l="0" t="0" r="0" b="0"/>
+            <wp:docPr id="1956979321" name="Imagen 1"/>
+            <wp:cNvGraphicFramePr>
+              <a:graphicFrameLocks xmlns:a="http://schemas.openxmlformats.org/drawingml/2006/main" noChangeAspect="1"/>
+            </wp:cNvGraphicFramePr>
+            <a:graphic xmlns:a="http://schemas.openxmlformats.org/drawingml/2006/main">
+              <a:graphicData uri="http://schemas.openxmlformats.org/drawingml/2006/picture">
+                <pic:pic xmlns:pic="http://schemas.openxmlformats.org/drawingml/2006/picture">
+                  <pic:nvPicPr>
+                    <pic:cNvPr id="1956979321" name="Imagen 1956979321"/>
+                    <pic:cNvPicPr/>
+                  </pic:nvPicPr>
+                  <pic:blipFill>
+                    <a:blip r:embed="rId12" cstate="print">
+                      <a:extLst>
+                        <a:ext uri="{28A0092B-C50C-407E-A947-70E740481C1C}">
+                          <a14:useLocalDpi xmlns:a14="http://schemas.microsoft.com/office/drawing/2010/main" val="0"/>
+                        </a:ext>
+                      </a:extLst>
+                    </a:blip>
+                    <a:stretch>
+                      <a:fillRect/>
+                    </a:stretch>
+                  </pic:blipFill>
+                  <pic:spPr>
+                    <a:xfrm>
+                      <a:off x="0" y="0"/>
+                      <a:ext cx="5252085" cy="3502660"/>
+                    </a:xfrm>
+                    <a:prstGeom prst="rect">
+                      <a:avLst/>
+                    </a:prstGeom>
+                  </pic:spPr>
+                </pic:pic>
+              </a:graphicData>
+            </a:graphic>
+          </wp:inline>
+        </w:drawing>
+      </w:r>
+    </w:p>
+    <w:p>
+      <w:pPr>
+        <w:jc w:val="both"/>
+        <w:rPr>
+          <w:rFonts w:ascii="Arial" w:hAnsi="Arial" w:cs="Arial"/>
+          <w:sz w:val="22"/>
+          <w:szCs w:val="22"/>
+        </w:rPr>
+      </w:pPr>
+    </w:p>
+    <w:p>
+      <w:pPr>
+        <w:jc w:val="both"/>
+        <w:rPr>
+          <w:rFonts w:ascii="Arial" w:hAnsi="Arial" w:cs="Arial"/>
+          <w:sz w:val="22"/>
+          <w:szCs w:val="22"/>
+        </w:rPr>
+      </w:pPr>
+      <w:r>
+        <w:rPr>
+          <w:rFonts w:ascii="Arial" w:hAnsi="Arial" w:cs="Arial"/>
+          <w:sz w:val="22"/>
+          <w:szCs w:val="22"/>
+        </w:rPr>
+        <w:t xml:space="preserve">Asignación: </w:t>
+      </w:r>
+      <w:r>
+        <w:rPr>
+          <w:rFonts w:ascii="Arial" w:hAnsi="Arial" w:cs="Arial"/>
+          <w:sz w:val="22"/>
+          <w:szCs w:val="22"/>
+        </w:rPr>
+        <w:t>Se comparte la primera versión de las certificaciones</w:t>
+      </w:r>
+      <w:r>
+        <w:rPr>
+          <w:rFonts w:ascii="Arial" w:hAnsi="Arial" w:cs="Arial"/>
+          <w:sz w:val="22"/>
+          <w:szCs w:val="22"/>
+        </w:rPr>
+        <w:t xml:space="preserve"> del proyecto </w:t>
+      </w:r>
+      <w:r>
+        <w:rPr>
+          <w:rFonts w:ascii="Arial" w:hAnsi="Arial" w:cs="Arial"/>
+          <w:sz w:val="22"/>
+          <w:szCs w:val="22"/>
+        </w:rPr>
+        <w:t>ROBÓTICA EDUCATIVA UNA EXPERIENCIA DE GESTIÓN DEL CONOCOMIENTO EN MATEMÁTICAS</w:t>
+      </w:r>
+      <w:r>
+        <w:rPr>
+          <w:rFonts w:ascii="Arial" w:hAnsi="Arial" w:cs="Arial"/>
+          <w:sz w:val="22"/>
+          <w:szCs w:val="22"/>
+        </w:rPr>
+        <w:t xml:space="preserve"> </w:t>
+      </w:r>
+      <w:r>
+        <w:rPr>
+          <w:rFonts w:ascii="Arial" w:hAnsi="Arial" w:cs="Arial"/>
+          <w:sz w:val="22"/>
+          <w:szCs w:val="22"/>
+        </w:rPr>
+        <w:t>implementando el logotipo</w:t>
+      </w:r>
+    </w:p>
+    <w:p>
+      <w:pPr>
+        <w:jc w:val="both"/>
+        <w:rPr>
+          <w:rFonts w:ascii="Arial" w:hAnsi="Arial" w:cs="Arial"/>
+          <w:sz w:val="22"/>
+          <w:szCs w:val="22"/>
+        </w:rPr>
+      </w:pPr>
+      <w:r>
+        <w:rPr>
+          <w:rFonts w:ascii="Arial" w:hAnsi="Arial" w:cs="Arial"/>
+          <w:sz w:val="22"/>
+          <w:szCs w:val="22"/>
+        </w:rPr>
+        <w:t>Horas realizadas: 5</w:t>
+      </w:r>
+    </w:p>
+    <w:p>
+      <w:pPr>
+        <w:jc w:val="both"/>
+        <w:rPr>
+          <w:rFonts w:ascii="Arial" w:hAnsi="Arial" w:cs="Arial"/>
+          <w:sz w:val="22"/>
+          <w:szCs w:val="22"/>
+        </w:rPr>
+      </w:pPr>
+    </w:p>
+    <w:p>
+      <w:pPr>
+        <w:jc w:val="both"/>
+        <w:rPr>
+          <w:rFonts w:ascii="Arial" w:hAnsi="Arial" w:cs="Arial"/>
+          <w:sz w:val="22"/>
+          <w:szCs w:val="22"/>
+        </w:rPr>
+      </w:pPr>
+      <w:r>
+        <w:rPr>
+          <w:rFonts w:ascii="Arial" w:hAnsi="Arial" w:cs="Arial"/>
+          <w:sz w:val="22"/>
+          <w:szCs w:val="22"/>
+        </w:rPr>
+        <w:t xml:space="preserve">Se </w:t>
+      </w:r>
+      <w:r>
+        <w:rPr>
+          <w:rFonts w:ascii="Arial" w:hAnsi="Arial" w:cs="Arial"/>
+          <w:sz w:val="22"/>
+          <w:szCs w:val="22"/>
+        </w:rPr>
+        <w:t>comparte la primera versión del certificado que será emitido para cada asistente a la docente, con la versión final, en formato .PDF</w:t>
+      </w:r>
+    </w:p>
+    <w:p>
+      <w:pPr>
+        <w:jc w:val="both"/>
+        <w:rPr>
+          <w:rFonts w:ascii="Arial" w:hAnsi="Arial" w:cs="Arial"/>
+          <w:sz w:val="22"/>
+          <w:szCs w:val="22"/>
+        </w:rPr>
+      </w:pPr>
+    </w:p>
+    <w:p>
+      <w:pPr>
+        <w:jc w:val="both"/>
+        <w:rPr>
+          <w:rFonts w:ascii="Arial" w:hAnsi="Arial" w:cs="Arial"/>
+          <w:sz w:val="22"/>
+          <w:szCs w:val="22"/>
+        </w:rPr>
+      </w:pPr>
+      <w:r>
+        <w:rPr>
+          <w:rFonts w:ascii="Arial" w:hAnsi="Arial" w:cs="Arial"/>
+          <w:noProof/>
+          <w:sz w:val="22"/>
+          <w:szCs w:val="22"/>
+        </w:rPr>
+        <w:lastRenderedPageBreak/>
+        <w:drawing>
+          <wp:inline distT="0" distB="0" distL="0" distR="0" wp14:anchorId="328EF867" wp14:editId="64F953F5">
+            <wp:extent cx="5252085" cy="3270885"/>
+            <wp:effectExtent l="0" t="0" r="0" b="0"/>
+            <wp:docPr id="1089583184" name="Imagen 2" descr="Interfaz de usuario gráfica, Texto&#10;&#10;Descripción generada automáticamente con confianza media"/>
+            <wp:cNvGraphicFramePr>
+              <a:graphicFrameLocks xmlns:a="http://schemas.openxmlformats.org/drawingml/2006/main" noChangeAspect="1"/>
+            </wp:cNvGraphicFramePr>
+            <a:graphic xmlns:a="http://schemas.openxmlformats.org/drawingml/2006/main">
+              <a:graphicData uri="http://schemas.openxmlformats.org/drawingml/2006/picture">
+                <pic:pic xmlns:pic="http://schemas.openxmlformats.org/drawingml/2006/picture">
+                  <pic:nvPicPr>
+                    <pic:cNvPr id="1089583184" name="Imagen 2" descr="Interfaz de usuario gráfica, Texto&#10;&#10;Descripción generada automáticamente con confianza media"/>
+                    <pic:cNvPicPr/>
+                  </pic:nvPicPr>
+                  <pic:blipFill>
+                    <a:blip r:embed="rId13" cstate="print">
+                      <a:extLst>
+                        <a:ext uri="{28A0092B-C50C-407E-A947-70E740481C1C}">
+                          <a14:useLocalDpi xmlns:a14="http://schemas.microsoft.com/office/drawing/2010/main" val="0"/>
+                        </a:ext>
+                      </a:extLst>
+                    </a:blip>
+                    <a:stretch>
+                      <a:fillRect/>
+                    </a:stretch>
+                  </pic:blipFill>
+                  <pic:spPr>
+                    <a:xfrm>
+                      <a:off x="0" y="0"/>
+                      <a:ext cx="5252085" cy="3270885"/>
+                    </a:xfrm>
+                    <a:prstGeom prst="rect">
+                      <a:avLst/>
+                    </a:prstGeom>
+                  </pic:spPr>
+                </pic:pic>
+              </a:graphicData>
+            </a:graphic>
+          </wp:inline>
+        </w:drawing>
+      </w:r>
+    </w:p>
+    <w:p>
+      <w:pPr>
+        <w:jc w:val="both"/>
+        <w:rPr>
+          <w:rFonts w:ascii="Arial" w:hAnsi="Arial" w:cs="Arial"/>
+          <w:sz w:val="22"/>
+          <w:szCs w:val="22"/>
+        </w:rPr>
+      </w:pPr>
+    </w:p>
+    <w:p>
+      <w:pPr>
+        <w:jc w:val="both"/>
+        <w:rPr>
+          <w:rFonts w:ascii="Arial" w:hAnsi="Arial" w:cs="Arial"/>
+          <w:sz w:val="22"/>
+          <w:szCs w:val="22"/>
+        </w:rPr>
+      </w:pPr>
+      <w:r>
+        <w:rPr>
+          <w:rFonts w:ascii="Arial" w:hAnsi="Arial" w:cs="Arial"/>
+          <w:sz w:val="22"/>
+          <w:szCs w:val="22"/>
+        </w:rPr>
+        <w:t>A su vez se comparte el enlace para poder ser descargado desde cualquier dispositivo</w:t>
+      </w:r>
+    </w:p>
+    <w:p>
+      <w:pPr>
+        <w:jc w:val="both"/>
+        <w:rPr>
+          <w:rFonts w:ascii="Arial" w:hAnsi="Arial" w:cs="Arial"/>
+          <w:sz w:val="22"/>
+          <w:szCs w:val="22"/>
+        </w:rPr>
+      </w:pPr>
+    </w:p>
+    <w:p>
+      <w:pPr>
+        <w:jc w:val="both"/>
+        <w:rPr>
+          <w:rFonts w:ascii="Arial" w:hAnsi="Arial" w:cs="Arial"/>
+          <w:sz w:val="22"/>
+          <w:szCs w:val="22"/>
+        </w:rPr>
+      </w:pPr>
+      <w:r>
+        <w:rPr>
+          <w:rFonts w:ascii="Arial" w:hAnsi="Arial" w:cs="Arial"/>
+          <w:sz w:val="22"/>
+          <w:szCs w:val="22"/>
+        </w:rPr>
+        <w:t>Enlace:</w:t>
+      </w:r>
+    </w:p>
+    <w:p>
+      <w:pPr>
+        <w:jc w:val="both"/>
+        <w:rPr>
+          <w:rFonts w:ascii="Arial" w:hAnsi="Arial" w:cs="Arial"/>
+          <w:sz w:val="22"/>
+          <w:szCs w:val="22"/>
+        </w:rPr>
+      </w:pPr>
+      <w:hyperlink r:id="rId14" w:history="1">
+        <w:r>
+          <w:rPr>
+            <w:rStyle w:val="Hipervnculo"/>
+            <w:rFonts w:ascii="Arial" w:hAnsi="Arial" w:cs="Arial"/>
+            <w:sz w:val="22"/>
+            <w:szCs w:val="22"/>
+          </w:rPr>
+          <w:t>https://drive.google.com/file/d/1ghFn0GMHVpRyLRXwcfWQbj3OiuW66-Z4/view?usp=drive_link</w:t>
+        </w:r>
+      </w:hyperlink>
+    </w:p>
+    <w:p>
+      <w:pPr>
+        <w:jc w:val="both"/>
+        <w:rPr>
+          <w:rFonts w:ascii="Arial" w:hAnsi="Arial" w:cs="Arial"/>
+          <w:sz w:val="22"/>
+          <w:szCs w:val="22"/>
+        </w:rPr>
+      </w:pPr>
+    </w:p>
+    <w:p>
+      <w:pPr>
+        <w:jc w:val="center"/>
         <w:rPr>
           <w:rFonts w:ascii="Arial" w:hAnsi="Arial" w:cs="Arial"/>
           <w:sz w:val="22"/>
@@ -427,7 +1025,7 @@
                 <wp:cNvGraphicFramePr/>
                 <a:graphic xmlns:a="http://schemas.openxmlformats.org/drawingml/2006/main">
                   <a:graphicData uri="http://schemas.microsoft.com/office/word/2010/wordprocessingInk">
-                    <w14:contentPart bwMode="auto" r:id="rId11">
+                    <w14:contentPart bwMode="auto" r:id="rId15">
                       <w14:nvContentPartPr>
                         <w14:cNvContentPartPr/>
                       </w14:nvContentPartPr>

</xml_diff>